<commit_message>
Implementacoes do Frontend e Diagrama de Pacotes Inicial.
</commit_message>
<xml_diff>
--- a/documents/InstrucoesProjeto.docx
+++ b/documents/InstrucoesProjeto.docx
@@ -1055,7 +1055,7 @@
                 <v:shape id="_x0000_i1025" type="#_x0000_t75" style="width:278.25pt;height:169.5pt" o:ole="">
                   <v:imagedata r:id="rId21" o:title=""/>
                 </v:shape>
-                <o:OLEObject Type="Embed" ProgID="PBrush" ShapeID="_x0000_i1025" DrawAspect="Content" ObjectID="_1606670944" r:id="rId22"/>
+                <o:OLEObject Type="Embed" ProgID="PBrush" ShapeID="_x0000_i1025" DrawAspect="Content" ObjectID="_1606829227" r:id="rId22"/>
               </w:object>
             </w:r>
           </w:p>
@@ -2179,7 +2179,7 @@
                 <v:shape id="_x0000_i1026" type="#_x0000_t75" style="width:522.75pt;height:191.25pt" o:ole="">
                   <v:imagedata r:id="rId40" o:title=""/>
                 </v:shape>
-                <o:OLEObject Type="Embed" ProgID="PBrush" ShapeID="_x0000_i1026" DrawAspect="Content" ObjectID="_1606670945" r:id="rId41"/>
+                <o:OLEObject Type="Embed" ProgID="PBrush" ShapeID="_x0000_i1026" DrawAspect="Content" ObjectID="_1606829228" r:id="rId41"/>
               </w:object>
             </w:r>
           </w:p>
@@ -3304,7 +3304,7 @@
                 <v:shape id="_x0000_i1027" type="#_x0000_t75" style="width:489.75pt;height:225.75pt" o:ole="">
                   <v:imagedata r:id="rId60" o:title=""/>
                 </v:shape>
-                <o:OLEObject Type="Embed" ProgID="PBrush" ShapeID="_x0000_i1027" DrawAspect="Content" ObjectID="_1606670946" r:id="rId61"/>
+                <o:OLEObject Type="Embed" ProgID="PBrush" ShapeID="_x0000_i1027" DrawAspect="Content" ObjectID="_1606829229" r:id="rId61"/>
               </w:object>
             </w:r>
           </w:p>
@@ -4030,13 +4030,305 @@
                 </wp:inline>
               </w:drawing>
             </w:r>
-            <w:bookmarkStart w:id="0" w:name="_GoBack"/>
-            <w:bookmarkEnd w:id="0"/>
           </w:p>
         </w:tc>
       </w:tr>
     </w:tbl>
     <w:p/>
+    <w:p>
+      <w:r>
+        <w:t xml:space="preserve">22º passo: Instalar complementos do </w:t>
+      </w:r>
+      <w:proofErr w:type="spellStart"/>
+      <w:proofErr w:type="gramStart"/>
+      <w:r>
+        <w:t>VSCode</w:t>
+      </w:r>
+      <w:proofErr w:type="spellEnd"/>
+      <w:proofErr w:type="gramEnd"/>
+      <w:r>
+        <w:t xml:space="preserve">: </w:t>
+      </w:r>
+      <w:proofErr w:type="spellStart"/>
+      <w:r>
+        <w:t>Chrome</w:t>
+      </w:r>
+      <w:proofErr w:type="spellEnd"/>
+      <w:r>
+        <w:t xml:space="preserve"> </w:t>
+      </w:r>
+      <w:proofErr w:type="spellStart"/>
+      <w:r>
+        <w:t>Debugger</w:t>
+      </w:r>
+      <w:proofErr w:type="spellEnd"/>
+    </w:p>
+    <w:tbl>
+      <w:tblPr>
+        <w:tblStyle w:val="Tabelacomgrade"/>
+        <w:tblW w:w="0" w:type="auto"/>
+        <w:tblLook w:val="04A0" w:firstRow="1" w:lastRow="0" w:firstColumn="1" w:lastColumn="0" w:noHBand="0" w:noVBand="1"/>
+      </w:tblPr>
+      <w:tblGrid>
+        <w:gridCol w:w="10606"/>
+      </w:tblGrid>
+      <w:tr>
+        <w:tc>
+          <w:tcPr>
+            <w:tcW w:w="10606" w:type="dxa"/>
+          </w:tcPr>
+          <w:p>
+            <w:pPr>
+              <w:jc w:val="center"/>
+            </w:pPr>
+            <w:r>
+              <w:rPr>
+                <w:noProof/>
+                <w:lang w:eastAsia="pt-BR"/>
+              </w:rPr>
+              <w:drawing>
+                <wp:inline distT="0" distB="0" distL="0" distR="0" wp14:anchorId="6AEB2948" wp14:editId="5A9BA697">
+                  <wp:extent cx="3105150" cy="690528"/>
+                  <wp:effectExtent l="0" t="0" r="0" b="0"/>
+                  <wp:docPr id="18" name="Imagem 18"/>
+                  <wp:cNvGraphicFramePr>
+                    <a:graphicFrameLocks xmlns:a="http://schemas.openxmlformats.org/drawingml/2006/main" noChangeAspect="1"/>
+                  </wp:cNvGraphicFramePr>
+                  <a:graphic xmlns:a="http://schemas.openxmlformats.org/drawingml/2006/main">
+                    <a:graphicData uri="http://schemas.openxmlformats.org/drawingml/2006/picture">
+                      <pic:pic xmlns:pic="http://schemas.openxmlformats.org/drawingml/2006/picture">
+                        <pic:nvPicPr>
+                          <pic:cNvPr id="0" name="Picture 4"/>
+                          <pic:cNvPicPr>
+                            <a:picLocks noChangeAspect="1" noChangeArrowheads="1"/>
+                          </pic:cNvPicPr>
+                        </pic:nvPicPr>
+                        <pic:blipFill>
+                          <a:blip r:embed="rId72" cstate="print">
+                            <a:extLst>
+                              <a:ext uri="{28A0092B-C50C-407E-A947-70E740481C1C}">
+                                <a14:useLocalDpi xmlns:a14="http://schemas.microsoft.com/office/drawing/2010/main" val="0"/>
+                              </a:ext>
+                            </a:extLst>
+                          </a:blip>
+                          <a:srcRect/>
+                          <a:stretch>
+                            <a:fillRect/>
+                          </a:stretch>
+                        </pic:blipFill>
+                        <pic:spPr bwMode="auto">
+                          <a:xfrm>
+                            <a:off x="0" y="0"/>
+                            <a:ext cx="3105150" cy="690528"/>
+                          </a:xfrm>
+                          <a:prstGeom prst="rect">
+                            <a:avLst/>
+                          </a:prstGeom>
+                          <a:noFill/>
+                          <a:ln>
+                            <a:noFill/>
+                          </a:ln>
+                        </pic:spPr>
+                      </pic:pic>
+                    </a:graphicData>
+                  </a:graphic>
+                </wp:inline>
+              </w:drawing>
+            </w:r>
+          </w:p>
+        </w:tc>
+      </w:tr>
+    </w:tbl>
+    <w:p/>
+    <w:p>
+      <w:r>
+        <w:t>2</w:t>
+      </w:r>
+      <w:r>
+        <w:t>3</w:t>
+      </w:r>
+      <w:r>
+        <w:t xml:space="preserve">º passo: Instalar </w:t>
+      </w:r>
+      <w:proofErr w:type="spellStart"/>
+      <w:r>
+        <w:t>Yarn</w:t>
+      </w:r>
+      <w:proofErr w:type="spellEnd"/>
+      <w:r>
+        <w:t xml:space="preserve"> e aplicar no Projeto de </w:t>
+      </w:r>
+      <w:proofErr w:type="spellStart"/>
+      <w:r>
+        <w:t>Frontend</w:t>
+      </w:r>
+      <w:proofErr w:type="spellEnd"/>
+    </w:p>
+    <w:tbl>
+      <w:tblPr>
+        <w:tblStyle w:val="Tabelacomgrade"/>
+        <w:tblW w:w="0" w:type="auto"/>
+        <w:tblLook w:val="04A0" w:firstRow="1" w:lastRow="0" w:firstColumn="1" w:lastColumn="0" w:noHBand="0" w:noVBand="1"/>
+      </w:tblPr>
+      <w:tblGrid>
+        <w:gridCol w:w="5303"/>
+        <w:gridCol w:w="5303"/>
+      </w:tblGrid>
+      <w:tr>
+        <w:tc>
+          <w:tcPr>
+            <w:tcW w:w="5303" w:type="dxa"/>
+          </w:tcPr>
+          <w:p>
+            <w:pPr>
+              <w:jc w:val="center"/>
+            </w:pPr>
+            <w:r>
+              <w:rPr>
+                <w:noProof/>
+                <w:lang w:eastAsia="pt-BR"/>
+              </w:rPr>
+              <w:drawing>
+                <wp:inline distT="0" distB="0" distL="0" distR="0" wp14:anchorId="4F94EA76" wp14:editId="1EF39B91">
+                  <wp:extent cx="3094440" cy="1924050"/>
+                  <wp:effectExtent l="0" t="0" r="0" b="0"/>
+                  <wp:docPr id="38" name="Imagem 38"/>
+                  <wp:cNvGraphicFramePr>
+                    <a:graphicFrameLocks xmlns:a="http://schemas.openxmlformats.org/drawingml/2006/main" noChangeAspect="1"/>
+                  </wp:cNvGraphicFramePr>
+                  <a:graphic xmlns:a="http://schemas.openxmlformats.org/drawingml/2006/main">
+                    <a:graphicData uri="http://schemas.openxmlformats.org/drawingml/2006/picture">
+                      <pic:pic xmlns:pic="http://schemas.openxmlformats.org/drawingml/2006/picture">
+                        <pic:nvPicPr>
+                          <pic:cNvPr id="0" name="Picture 4"/>
+                          <pic:cNvPicPr>
+                            <a:picLocks noChangeAspect="1" noChangeArrowheads="1"/>
+                          </pic:cNvPicPr>
+                        </pic:nvPicPr>
+                        <pic:blipFill>
+                          <a:blip r:embed="rId73" cstate="print">
+                            <a:extLst>
+                              <a:ext uri="{28A0092B-C50C-407E-A947-70E740481C1C}">
+                                <a14:useLocalDpi xmlns:a14="http://schemas.microsoft.com/office/drawing/2010/main" val="0"/>
+                              </a:ext>
+                            </a:extLst>
+                          </a:blip>
+                          <a:srcRect/>
+                          <a:stretch>
+                            <a:fillRect/>
+                          </a:stretch>
+                        </pic:blipFill>
+                        <pic:spPr bwMode="auto">
+                          <a:xfrm>
+                            <a:off x="0" y="0"/>
+                            <a:ext cx="3094440" cy="1924050"/>
+                          </a:xfrm>
+                          <a:prstGeom prst="rect">
+                            <a:avLst/>
+                          </a:prstGeom>
+                          <a:noFill/>
+                          <a:ln>
+                            <a:noFill/>
+                          </a:ln>
+                        </pic:spPr>
+                      </pic:pic>
+                    </a:graphicData>
+                  </a:graphic>
+                </wp:inline>
+              </w:drawing>
+            </w:r>
+          </w:p>
+        </w:tc>
+        <w:tc>
+          <w:tcPr>
+            <w:tcW w:w="5303" w:type="dxa"/>
+          </w:tcPr>
+          <w:p>
+            <w:pPr>
+              <w:jc w:val="center"/>
+            </w:pPr>
+            <w:r>
+              <w:rPr>
+                <w:noProof/>
+                <w:lang w:eastAsia="pt-BR"/>
+              </w:rPr>
+              <w:drawing>
+                <wp:inline distT="0" distB="0" distL="0" distR="0" wp14:anchorId="75D2A3C5" wp14:editId="2CE1A5D8">
+                  <wp:extent cx="3105150" cy="1568737"/>
+                  <wp:effectExtent l="0" t="0" r="0" b="0"/>
+                  <wp:docPr id="43" name="Imagem 43"/>
+                  <wp:cNvGraphicFramePr>
+                    <a:graphicFrameLocks xmlns:a="http://schemas.openxmlformats.org/drawingml/2006/main" noChangeAspect="1"/>
+                  </wp:cNvGraphicFramePr>
+                  <a:graphic xmlns:a="http://schemas.openxmlformats.org/drawingml/2006/main">
+                    <a:graphicData uri="http://schemas.openxmlformats.org/drawingml/2006/picture">
+                      <pic:pic xmlns:pic="http://schemas.openxmlformats.org/drawingml/2006/picture">
+                        <pic:nvPicPr>
+                          <pic:cNvPr id="0" name=""/>
+                          <pic:cNvPicPr/>
+                        </pic:nvPicPr>
+                        <pic:blipFill>
+                          <a:blip r:embed="rId74"/>
+                          <a:stretch>
+                            <a:fillRect/>
+                          </a:stretch>
+                        </pic:blipFill>
+                        <pic:spPr>
+                          <a:xfrm>
+                            <a:off x="0" y="0"/>
+                            <a:ext cx="3106204" cy="1569270"/>
+                          </a:xfrm>
+                          <a:prstGeom prst="rect">
+                            <a:avLst/>
+                          </a:prstGeom>
+                        </pic:spPr>
+                      </pic:pic>
+                    </a:graphicData>
+                  </a:graphic>
+                </wp:inline>
+              </w:drawing>
+            </w:r>
+            <w:bookmarkStart w:id="0" w:name="_GoBack"/>
+            <w:bookmarkEnd w:id="0"/>
+          </w:p>
+        </w:tc>
+      </w:tr>
+    </w:tbl>
+    <w:p/>
+    <w:p>
+      <w:r>
+        <w:lastRenderedPageBreak/>
+        <w:t>2</w:t>
+      </w:r>
+      <w:r>
+        <w:t>4</w:t>
+      </w:r>
+      <w:r>
+        <w:t xml:space="preserve">º passo: </w:t>
+      </w:r>
+    </w:p>
+    <w:tbl>
+      <w:tblPr>
+        <w:tblStyle w:val="Tabelacomgrade"/>
+        <w:tblW w:w="0" w:type="auto"/>
+        <w:tblLook w:val="04A0" w:firstRow="1" w:lastRow="0" w:firstColumn="1" w:lastColumn="0" w:noHBand="0" w:noVBand="1"/>
+      </w:tblPr>
+      <w:tblGrid>
+        <w:gridCol w:w="10606"/>
+      </w:tblGrid>
+      <w:tr>
+        <w:tc>
+          <w:tcPr>
+            <w:tcW w:w="10606" w:type="dxa"/>
+          </w:tcPr>
+          <w:p>
+            <w:pPr>
+              <w:jc w:val="center"/>
+            </w:pPr>
+          </w:p>
+        </w:tc>
+      </w:tr>
+    </w:tbl>
     <w:p>
       <w:r>
         <w:br w:type="page"/>

</xml_diff>

<commit_message>
Cliente Mínimo 100% refatorado (jquery-ui-bootstrap)
</commit_message>
<xml_diff>
--- a/documents/InstrucoesProjeto.docx
+++ b/documents/InstrucoesProjeto.docx
@@ -1055,7 +1055,7 @@
                 <v:shape id="_x0000_i1025" type="#_x0000_t75" style="width:278.25pt;height:169.5pt" o:ole="">
                   <v:imagedata r:id="rId21" o:title=""/>
                 </v:shape>
-                <o:OLEObject Type="Embed" ProgID="PBrush" ShapeID="_x0000_i1025" DrawAspect="Content" ObjectID="_1606829227" r:id="rId22"/>
+                <o:OLEObject Type="Embed" ProgID="PBrush" ShapeID="_x0000_i1025" DrawAspect="Content" ObjectID="_1607004942" r:id="rId22"/>
               </w:object>
             </w:r>
           </w:p>
@@ -2179,7 +2179,7 @@
                 <v:shape id="_x0000_i1026" type="#_x0000_t75" style="width:522.75pt;height:191.25pt" o:ole="">
                   <v:imagedata r:id="rId40" o:title=""/>
                 </v:shape>
-                <o:OLEObject Type="Embed" ProgID="PBrush" ShapeID="_x0000_i1026" DrawAspect="Content" ObjectID="_1606829228" r:id="rId41"/>
+                <o:OLEObject Type="Embed" ProgID="PBrush" ShapeID="_x0000_i1026" DrawAspect="Content" ObjectID="_1607004943" r:id="rId41"/>
               </w:object>
             </w:r>
           </w:p>
@@ -3304,7 +3304,7 @@
                 <v:shape id="_x0000_i1027" type="#_x0000_t75" style="width:489.75pt;height:225.75pt" o:ole="">
                   <v:imagedata r:id="rId60" o:title=""/>
                 </v:shape>
-                <o:OLEObject Type="Embed" ProgID="PBrush" ShapeID="_x0000_i1027" DrawAspect="Content" ObjectID="_1606829229" r:id="rId61"/>
+                <o:OLEObject Type="Embed" ProgID="PBrush" ShapeID="_x0000_i1027" DrawAspect="Content" ObjectID="_1607004944" r:id="rId61"/>
               </w:object>
             </w:r>
           </w:p>
@@ -4142,13 +4142,7 @@
     <w:p/>
     <w:p>
       <w:r>
-        <w:t>2</w:t>
-      </w:r>
-      <w:r>
-        <w:t>3</w:t>
-      </w:r>
-      <w:r>
-        <w:t xml:space="preserve">º passo: Instalar </w:t>
+        <w:t xml:space="preserve">23º passo: Instalar </w:t>
       </w:r>
       <w:proofErr w:type="spellStart"/>
       <w:r>
@@ -4288,8 +4282,6 @@
                 </wp:inline>
               </w:drawing>
             </w:r>
-            <w:bookmarkStart w:id="0" w:name="_GoBack"/>
-            <w:bookmarkEnd w:id="0"/>
           </w:p>
         </w:tc>
       </w:tr>
@@ -4298,13 +4290,7 @@
     <w:p>
       <w:r>
         <w:lastRenderedPageBreak/>
-        <w:t>2</w:t>
-      </w:r>
-      <w:r>
-        <w:t>4</w:t>
-      </w:r>
-      <w:r>
-        <w:t xml:space="preserve">º passo: </w:t>
+        <w:t xml:space="preserve">24º passo: </w:t>
       </w:r>
     </w:p>
     <w:tbl>
@@ -4329,23 +4315,20 @@
         </w:tc>
       </w:tr>
     </w:tbl>
-    <w:p>
-      <w:r>
-        <w:br w:type="page"/>
-      </w:r>
-    </w:p>
+    <w:p/>
+    <w:p/>
+    <w:p/>
     <w:p>
       <w:r>
         <w:rPr>
           <w:noProof/>
           <w:lang w:eastAsia="pt-BR"/>
         </w:rPr>
-        <w:lastRenderedPageBreak/>
         <w:drawing>
-          <wp:inline distT="0" distB="0" distL="0" distR="0" wp14:anchorId="6ADF7531" wp14:editId="199FC9CC">
-            <wp:extent cx="3101019" cy="2514358"/>
-            <wp:effectExtent l="0" t="0" r="4445" b="635"/>
-            <wp:docPr id="32" name="Imagem 32"/>
+          <wp:inline distT="0" distB="0" distL="0" distR="0" wp14:anchorId="6AA2310F" wp14:editId="36051506">
+            <wp:extent cx="5612130" cy="3919855"/>
+            <wp:effectExtent l="0" t="0" r="7620" b="4445"/>
+            <wp:docPr id="48" name="Imagem 48"/>
             <wp:cNvGraphicFramePr>
               <a:graphicFrameLocks xmlns:a="http://schemas.openxmlformats.org/drawingml/2006/main" noChangeAspect="1"/>
             </wp:cNvGraphicFramePr>
@@ -4357,7 +4340,7 @@
                     <pic:cNvPicPr/>
                   </pic:nvPicPr>
                   <pic:blipFill>
-                    <a:blip r:embed="rId14"/>
+                    <a:blip r:embed="rId75"/>
                     <a:stretch>
                       <a:fillRect/>
                     </a:stretch>
@@ -4365,7 +4348,7 @@
                   <pic:spPr>
                     <a:xfrm>
                       <a:off x="0" y="0"/>
-                      <a:ext cx="3102425" cy="2515498"/>
+                      <a:ext cx="5612130" cy="3919855"/>
                     </a:xfrm>
                     <a:prstGeom prst="rect">
                       <a:avLst/>
@@ -4378,6 +4361,55 @@
         </w:drawing>
       </w:r>
     </w:p>
+    <w:p>
+      <w:r>
+        <w:rPr>
+          <w:noProof/>
+          <w:lang w:eastAsia="pt-BR"/>
+        </w:rPr>
+        <w:drawing>
+          <wp:inline distT="0" distB="0" distL="0" distR="0" wp14:anchorId="68754B6D" wp14:editId="76DB7181">
+            <wp:extent cx="5612130" cy="3332480"/>
+            <wp:effectExtent l="0" t="0" r="7620" b="1270"/>
+            <wp:docPr id="41" name="Imagem 41"/>
+            <wp:cNvGraphicFramePr>
+              <a:graphicFrameLocks xmlns:a="http://schemas.openxmlformats.org/drawingml/2006/main" noChangeAspect="1"/>
+            </wp:cNvGraphicFramePr>
+            <a:graphic xmlns:a="http://schemas.openxmlformats.org/drawingml/2006/main">
+              <a:graphicData uri="http://schemas.openxmlformats.org/drawingml/2006/picture">
+                <pic:pic xmlns:pic="http://schemas.openxmlformats.org/drawingml/2006/picture">
+                  <pic:nvPicPr>
+                    <pic:cNvPr id="0" name=""/>
+                    <pic:cNvPicPr/>
+                  </pic:nvPicPr>
+                  <pic:blipFill>
+                    <a:blip r:embed="rId76"/>
+                    <a:stretch>
+                      <a:fillRect/>
+                    </a:stretch>
+                  </pic:blipFill>
+                  <pic:spPr>
+                    <a:xfrm>
+                      <a:off x="0" y="0"/>
+                      <a:ext cx="5612130" cy="3332480"/>
+                    </a:xfrm>
+                    <a:prstGeom prst="rect">
+                      <a:avLst/>
+                    </a:prstGeom>
+                  </pic:spPr>
+                </pic:pic>
+              </a:graphicData>
+            </a:graphic>
+          </wp:inline>
+        </w:drawing>
+      </w:r>
+      <w:bookmarkStart w:id="0" w:name="_GoBack"/>
+      <w:bookmarkEnd w:id="0"/>
+      <w:r>
+        <w:br w:type="page"/>
+      </w:r>
+    </w:p>
+    <w:p/>
     <w:p/>
     <w:p/>
     <w:p/>

</xml_diff>

<commit_message>
Interface Ionic construída (Creator).
</commit_message>
<xml_diff>
--- a/documents/InstrucoesProjeto.docx
+++ b/documents/InstrucoesProjeto.docx
@@ -1055,7 +1055,7 @@
                 <v:shape id="_x0000_i1025" type="#_x0000_t75" style="width:278.25pt;height:169.5pt" o:ole="">
                   <v:imagedata r:id="rId21" o:title=""/>
                 </v:shape>
-                <o:OLEObject Type="Embed" ProgID="PBrush" ShapeID="_x0000_i1025" DrawAspect="Content" ObjectID="_1607004942" r:id="rId22"/>
+                <o:OLEObject Type="Embed" ProgID="PBrush" ShapeID="_x0000_i1025" DrawAspect="Content" ObjectID="_1607453076" r:id="rId22"/>
               </w:object>
             </w:r>
           </w:p>
@@ -1787,12 +1787,10 @@
         <w:t xml:space="preserve"> Projeto no </w:t>
       </w:r>
       <w:proofErr w:type="spellStart"/>
-      <w:proofErr w:type="gramStart"/>
       <w:r>
         <w:t>GitHub</w:t>
       </w:r>
       <w:proofErr w:type="spellEnd"/>
-      <w:proofErr w:type="gramEnd"/>
     </w:p>
     <w:tbl>
       <w:tblPr>
@@ -2179,7 +2177,7 @@
                 <v:shape id="_x0000_i1026" type="#_x0000_t75" style="width:522.75pt;height:191.25pt" o:ole="">
                   <v:imagedata r:id="rId40" o:title=""/>
                 </v:shape>
-                <o:OLEObject Type="Embed" ProgID="PBrush" ShapeID="_x0000_i1026" DrawAspect="Content" ObjectID="_1607004943" r:id="rId41"/>
+                <o:OLEObject Type="Embed" ProgID="PBrush" ShapeID="_x0000_i1026" DrawAspect="Content" ObjectID="_1607453077" r:id="rId41"/>
               </w:object>
             </w:r>
           </w:p>
@@ -2590,11 +2588,7 @@
     <w:p/>
     <w:p>
       <w:r>
-        <w:t xml:space="preserve">14º </w:t>
-      </w:r>
-      <w:proofErr w:type="gramStart"/>
-      <w:r>
-        <w:t xml:space="preserve">passo: </w:t>
+        <w:t xml:space="preserve">14º passo: </w:t>
       </w:r>
       <w:r>
         <w:t>A</w:t>
@@ -2625,7 +2619,6 @@
       <w:r>
         <w:t>“</w:t>
       </w:r>
-      <w:proofErr w:type="gramEnd"/>
       <w:r>
         <w:t>.</w:t>
       </w:r>
@@ -3134,15 +3127,7 @@
         </w:numPr>
       </w:pPr>
       <w:r>
-        <w:t xml:space="preserve">Documento de Especificação adicionado </w:t>
-      </w:r>
-      <w:proofErr w:type="gramStart"/>
-      <w:r>
-        <w:t>a</w:t>
-      </w:r>
-      <w:proofErr w:type="gramEnd"/>
-      <w:r>
-        <w:t xml:space="preserve"> pasta “</w:t>
+        <w:t>Documento de Especificação adicionado a pasta “</w:t>
       </w:r>
       <w:proofErr w:type="spellStart"/>
       <w:r>
@@ -3304,7 +3289,7 @@
                 <v:shape id="_x0000_i1027" type="#_x0000_t75" style="width:489.75pt;height:225.75pt" o:ole="">
                   <v:imagedata r:id="rId60" o:title=""/>
                 </v:shape>
-                <o:OLEObject Type="Embed" ProgID="PBrush" ShapeID="_x0000_i1027" DrawAspect="Content" ObjectID="_1607004944" r:id="rId61"/>
+                <o:OLEObject Type="Embed" ProgID="PBrush" ShapeID="_x0000_i1027" DrawAspect="Content" ObjectID="_1607453078" r:id="rId61"/>
               </w:object>
             </w:r>
           </w:p>
@@ -3639,15 +3624,7 @@
         <w:t xml:space="preserve">19º passo: </w:t>
       </w:r>
       <w:r>
-        <w:t xml:space="preserve">Instalar </w:t>
-      </w:r>
-      <w:proofErr w:type="gramStart"/>
-      <w:r>
-        <w:t>Node.</w:t>
-      </w:r>
-      <w:proofErr w:type="gramEnd"/>
-      <w:r>
-        <w:t>js e Angular CLI</w:t>
+        <w:t>Instalar Node.js e Angular CLI</w:t>
       </w:r>
       <w:r>
         <w:t>.</w:t>
@@ -3747,12 +3724,10 @@
         <w:t xml:space="preserve">20º passo: Instalar </w:t>
       </w:r>
       <w:proofErr w:type="spellStart"/>
-      <w:proofErr w:type="gramStart"/>
       <w:r>
         <w:t>VSCode</w:t>
       </w:r>
       <w:proofErr w:type="spellEnd"/>
-      <w:proofErr w:type="gramEnd"/>
       <w:r>
         <w:t xml:space="preserve"> e </w:t>
       </w:r>
@@ -3886,275 +3861,8 @@
         <w:t xml:space="preserve">Integrar repositório ao </w:t>
       </w:r>
       <w:proofErr w:type="spellStart"/>
-      <w:proofErr w:type="gramStart"/>
       <w:r>
         <w:t>VSCode</w:t>
-      </w:r>
-      <w:proofErr w:type="spellEnd"/>
-      <w:proofErr w:type="gramEnd"/>
-    </w:p>
-    <w:tbl>
-      <w:tblPr>
-        <w:tblStyle w:val="Tabelacomgrade"/>
-        <w:tblW w:w="0" w:type="auto"/>
-        <w:tblLook w:val="04A0" w:firstRow="1" w:lastRow="0" w:firstColumn="1" w:lastColumn="0" w:noHBand="0" w:noVBand="1"/>
-      </w:tblPr>
-      <w:tblGrid>
-        <w:gridCol w:w="5303"/>
-        <w:gridCol w:w="5303"/>
-      </w:tblGrid>
-      <w:tr>
-        <w:tc>
-          <w:tcPr>
-            <w:tcW w:w="5303" w:type="dxa"/>
-          </w:tcPr>
-          <w:p>
-            <w:pPr>
-              <w:jc w:val="center"/>
-            </w:pPr>
-            <w:r>
-              <w:rPr>
-                <w:noProof/>
-                <w:lang w:eastAsia="pt-BR"/>
-              </w:rPr>
-              <w:drawing>
-                <wp:inline distT="0" distB="0" distL="0" distR="0" wp14:anchorId="672CDC40" wp14:editId="3F0A845A">
-                  <wp:extent cx="3105150" cy="1149396"/>
-                  <wp:effectExtent l="0" t="0" r="0" b="0"/>
-                  <wp:docPr id="35" name="Imagem 35"/>
-                  <wp:cNvGraphicFramePr>
-                    <a:graphicFrameLocks xmlns:a="http://schemas.openxmlformats.org/drawingml/2006/main" noChangeAspect="1"/>
-                  </wp:cNvGraphicFramePr>
-                  <a:graphic xmlns:a="http://schemas.openxmlformats.org/drawingml/2006/main">
-                    <a:graphicData uri="http://schemas.openxmlformats.org/drawingml/2006/picture">
-                      <pic:pic xmlns:pic="http://schemas.openxmlformats.org/drawingml/2006/picture">
-                        <pic:nvPicPr>
-                          <pic:cNvPr id="0" name="Picture 4"/>
-                          <pic:cNvPicPr>
-                            <a:picLocks noChangeAspect="1" noChangeArrowheads="1"/>
-                          </pic:cNvPicPr>
-                        </pic:nvPicPr>
-                        <pic:blipFill>
-                          <a:blip r:embed="rId70" cstate="print">
-                            <a:extLst>
-                              <a:ext uri="{28A0092B-C50C-407E-A947-70E740481C1C}">
-                                <a14:useLocalDpi xmlns:a14="http://schemas.microsoft.com/office/drawing/2010/main" val="0"/>
-                              </a:ext>
-                            </a:extLst>
-                          </a:blip>
-                          <a:srcRect/>
-                          <a:stretch>
-                            <a:fillRect/>
-                          </a:stretch>
-                        </pic:blipFill>
-                        <pic:spPr bwMode="auto">
-                          <a:xfrm>
-                            <a:off x="0" y="0"/>
-                            <a:ext cx="3105150" cy="1149396"/>
-                          </a:xfrm>
-                          <a:prstGeom prst="rect">
-                            <a:avLst/>
-                          </a:prstGeom>
-                          <a:noFill/>
-                          <a:ln>
-                            <a:noFill/>
-                          </a:ln>
-                        </pic:spPr>
-                      </pic:pic>
-                    </a:graphicData>
-                  </a:graphic>
-                </wp:inline>
-              </w:drawing>
-            </w:r>
-          </w:p>
-        </w:tc>
-        <w:tc>
-          <w:tcPr>
-            <w:tcW w:w="5303" w:type="dxa"/>
-          </w:tcPr>
-          <w:p>
-            <w:pPr>
-              <w:jc w:val="center"/>
-            </w:pPr>
-            <w:r>
-              <w:rPr>
-                <w:noProof/>
-                <w:lang w:eastAsia="pt-BR"/>
-              </w:rPr>
-              <w:drawing>
-                <wp:inline distT="0" distB="0" distL="0" distR="0" wp14:anchorId="1D4BD1B7" wp14:editId="00B92C35">
-                  <wp:extent cx="3105150" cy="1788353"/>
-                  <wp:effectExtent l="0" t="0" r="0" b="2540"/>
-                  <wp:docPr id="37" name="Imagem 37"/>
-                  <wp:cNvGraphicFramePr>
-                    <a:graphicFrameLocks xmlns:a="http://schemas.openxmlformats.org/drawingml/2006/main" noChangeAspect="1"/>
-                  </wp:cNvGraphicFramePr>
-                  <a:graphic xmlns:a="http://schemas.openxmlformats.org/drawingml/2006/main">
-                    <a:graphicData uri="http://schemas.openxmlformats.org/drawingml/2006/picture">
-                      <pic:pic xmlns:pic="http://schemas.openxmlformats.org/drawingml/2006/picture">
-                        <pic:nvPicPr>
-                          <pic:cNvPr id="0" name="Picture 7"/>
-                          <pic:cNvPicPr>
-                            <a:picLocks noChangeAspect="1" noChangeArrowheads="1"/>
-                          </pic:cNvPicPr>
-                        </pic:nvPicPr>
-                        <pic:blipFill>
-                          <a:blip r:embed="rId71" cstate="print">
-                            <a:extLst>
-                              <a:ext uri="{28A0092B-C50C-407E-A947-70E740481C1C}">
-                                <a14:useLocalDpi xmlns:a14="http://schemas.microsoft.com/office/drawing/2010/main" val="0"/>
-                              </a:ext>
-                            </a:extLst>
-                          </a:blip>
-                          <a:srcRect/>
-                          <a:stretch>
-                            <a:fillRect/>
-                          </a:stretch>
-                        </pic:blipFill>
-                        <pic:spPr bwMode="auto">
-                          <a:xfrm>
-                            <a:off x="0" y="0"/>
-                            <a:ext cx="3105150" cy="1788353"/>
-                          </a:xfrm>
-                          <a:prstGeom prst="rect">
-                            <a:avLst/>
-                          </a:prstGeom>
-                          <a:noFill/>
-                          <a:ln>
-                            <a:noFill/>
-                          </a:ln>
-                        </pic:spPr>
-                      </pic:pic>
-                    </a:graphicData>
-                  </a:graphic>
-                </wp:inline>
-              </w:drawing>
-            </w:r>
-          </w:p>
-        </w:tc>
-      </w:tr>
-    </w:tbl>
-    <w:p/>
-    <w:p>
-      <w:r>
-        <w:t xml:space="preserve">22º passo: Instalar complementos do </w:t>
-      </w:r>
-      <w:proofErr w:type="spellStart"/>
-      <w:proofErr w:type="gramStart"/>
-      <w:r>
-        <w:t>VSCode</w:t>
-      </w:r>
-      <w:proofErr w:type="spellEnd"/>
-      <w:proofErr w:type="gramEnd"/>
-      <w:r>
-        <w:t xml:space="preserve">: </w:t>
-      </w:r>
-      <w:proofErr w:type="spellStart"/>
-      <w:r>
-        <w:t>Chrome</w:t>
-      </w:r>
-      <w:proofErr w:type="spellEnd"/>
-      <w:r>
-        <w:t xml:space="preserve"> </w:t>
-      </w:r>
-      <w:proofErr w:type="spellStart"/>
-      <w:r>
-        <w:t>Debugger</w:t>
-      </w:r>
-      <w:proofErr w:type="spellEnd"/>
-    </w:p>
-    <w:tbl>
-      <w:tblPr>
-        <w:tblStyle w:val="Tabelacomgrade"/>
-        <w:tblW w:w="0" w:type="auto"/>
-        <w:tblLook w:val="04A0" w:firstRow="1" w:lastRow="0" w:firstColumn="1" w:lastColumn="0" w:noHBand="0" w:noVBand="1"/>
-      </w:tblPr>
-      <w:tblGrid>
-        <w:gridCol w:w="10606"/>
-      </w:tblGrid>
-      <w:tr>
-        <w:tc>
-          <w:tcPr>
-            <w:tcW w:w="10606" w:type="dxa"/>
-          </w:tcPr>
-          <w:p>
-            <w:pPr>
-              <w:jc w:val="center"/>
-            </w:pPr>
-            <w:r>
-              <w:rPr>
-                <w:noProof/>
-                <w:lang w:eastAsia="pt-BR"/>
-              </w:rPr>
-              <w:drawing>
-                <wp:inline distT="0" distB="0" distL="0" distR="0" wp14:anchorId="6AEB2948" wp14:editId="5A9BA697">
-                  <wp:extent cx="3105150" cy="690528"/>
-                  <wp:effectExtent l="0" t="0" r="0" b="0"/>
-                  <wp:docPr id="18" name="Imagem 18"/>
-                  <wp:cNvGraphicFramePr>
-                    <a:graphicFrameLocks xmlns:a="http://schemas.openxmlformats.org/drawingml/2006/main" noChangeAspect="1"/>
-                  </wp:cNvGraphicFramePr>
-                  <a:graphic xmlns:a="http://schemas.openxmlformats.org/drawingml/2006/main">
-                    <a:graphicData uri="http://schemas.openxmlformats.org/drawingml/2006/picture">
-                      <pic:pic xmlns:pic="http://schemas.openxmlformats.org/drawingml/2006/picture">
-                        <pic:nvPicPr>
-                          <pic:cNvPr id="0" name="Picture 4"/>
-                          <pic:cNvPicPr>
-                            <a:picLocks noChangeAspect="1" noChangeArrowheads="1"/>
-                          </pic:cNvPicPr>
-                        </pic:nvPicPr>
-                        <pic:blipFill>
-                          <a:blip r:embed="rId72" cstate="print">
-                            <a:extLst>
-                              <a:ext uri="{28A0092B-C50C-407E-A947-70E740481C1C}">
-                                <a14:useLocalDpi xmlns:a14="http://schemas.microsoft.com/office/drawing/2010/main" val="0"/>
-                              </a:ext>
-                            </a:extLst>
-                          </a:blip>
-                          <a:srcRect/>
-                          <a:stretch>
-                            <a:fillRect/>
-                          </a:stretch>
-                        </pic:blipFill>
-                        <pic:spPr bwMode="auto">
-                          <a:xfrm>
-                            <a:off x="0" y="0"/>
-                            <a:ext cx="3105150" cy="690528"/>
-                          </a:xfrm>
-                          <a:prstGeom prst="rect">
-                            <a:avLst/>
-                          </a:prstGeom>
-                          <a:noFill/>
-                          <a:ln>
-                            <a:noFill/>
-                          </a:ln>
-                        </pic:spPr>
-                      </pic:pic>
-                    </a:graphicData>
-                  </a:graphic>
-                </wp:inline>
-              </w:drawing>
-            </w:r>
-          </w:p>
-        </w:tc>
-      </w:tr>
-    </w:tbl>
-    <w:p/>
-    <w:p>
-      <w:r>
-        <w:t xml:space="preserve">23º passo: Instalar </w:t>
-      </w:r>
-      <w:proofErr w:type="spellStart"/>
-      <w:r>
-        <w:t>Yarn</w:t>
-      </w:r>
-      <w:proofErr w:type="spellEnd"/>
-      <w:r>
-        <w:t xml:space="preserve"> e aplicar no Projeto de </w:t>
-      </w:r>
-      <w:proofErr w:type="spellStart"/>
-      <w:r>
-        <w:t>Frontend</w:t>
       </w:r>
       <w:proofErr w:type="spellEnd"/>
     </w:p>
@@ -4183,10 +3891,10 @@
                 <w:lang w:eastAsia="pt-BR"/>
               </w:rPr>
               <w:drawing>
-                <wp:inline distT="0" distB="0" distL="0" distR="0" wp14:anchorId="4F94EA76" wp14:editId="1EF39B91">
-                  <wp:extent cx="3094440" cy="1924050"/>
+                <wp:inline distT="0" distB="0" distL="0" distR="0" wp14:anchorId="672CDC40" wp14:editId="3F0A845A">
+                  <wp:extent cx="3105150" cy="1149396"/>
                   <wp:effectExtent l="0" t="0" r="0" b="0"/>
-                  <wp:docPr id="38" name="Imagem 38"/>
+                  <wp:docPr id="35" name="Imagem 35"/>
                   <wp:cNvGraphicFramePr>
                     <a:graphicFrameLocks xmlns:a="http://schemas.openxmlformats.org/drawingml/2006/main" noChangeAspect="1"/>
                   </wp:cNvGraphicFramePr>
@@ -4200,7 +3908,7 @@
                           </pic:cNvPicPr>
                         </pic:nvPicPr>
                         <pic:blipFill>
-                          <a:blip r:embed="rId73" cstate="print">
+                          <a:blip r:embed="rId70" cstate="print">
                             <a:extLst>
                               <a:ext uri="{28A0092B-C50C-407E-A947-70E740481C1C}">
                                 <a14:useLocalDpi xmlns:a14="http://schemas.microsoft.com/office/drawing/2010/main" val="0"/>
@@ -4215,7 +3923,7 @@
                         <pic:spPr bwMode="auto">
                           <a:xfrm>
                             <a:off x="0" y="0"/>
-                            <a:ext cx="3094440" cy="1924050"/>
+                            <a:ext cx="3105150" cy="1149396"/>
                           </a:xfrm>
                           <a:prstGeom prst="rect">
                             <a:avLst/>
@@ -4247,34 +3955,47 @@
                 <w:lang w:eastAsia="pt-BR"/>
               </w:rPr>
               <w:drawing>
-                <wp:inline distT="0" distB="0" distL="0" distR="0" wp14:anchorId="75D2A3C5" wp14:editId="2CE1A5D8">
-                  <wp:extent cx="3105150" cy="1568737"/>
-                  <wp:effectExtent l="0" t="0" r="0" b="0"/>
-                  <wp:docPr id="43" name="Imagem 43"/>
-                  <wp:cNvGraphicFramePr>
-                    <a:graphicFrameLocks xmlns:a="http://schemas.openxmlformats.org/drawingml/2006/main" noChangeAspect="1"/>
-                  </wp:cNvGraphicFramePr>
-                  <a:graphic xmlns:a="http://schemas.openxmlformats.org/drawingml/2006/main">
-                    <a:graphicData uri="http://schemas.openxmlformats.org/drawingml/2006/picture">
-                      <pic:pic xmlns:pic="http://schemas.openxmlformats.org/drawingml/2006/picture">
-                        <pic:nvPicPr>
-                          <pic:cNvPr id="0" name=""/>
-                          <pic:cNvPicPr/>
-                        </pic:nvPicPr>
-                        <pic:blipFill>
-                          <a:blip r:embed="rId74"/>
-                          <a:stretch>
-                            <a:fillRect/>
-                          </a:stretch>
-                        </pic:blipFill>
-                        <pic:spPr>
-                          <a:xfrm>
-                            <a:off x="0" y="0"/>
-                            <a:ext cx="3106204" cy="1569270"/>
-                          </a:xfrm>
-                          <a:prstGeom prst="rect">
-                            <a:avLst/>
-                          </a:prstGeom>
+                <wp:inline distT="0" distB="0" distL="0" distR="0" wp14:anchorId="1D4BD1B7" wp14:editId="00B92C35">
+                  <wp:extent cx="3105150" cy="1788353"/>
+                  <wp:effectExtent l="0" t="0" r="0" b="2540"/>
+                  <wp:docPr id="37" name="Imagem 37"/>
+                  <wp:cNvGraphicFramePr>
+                    <a:graphicFrameLocks xmlns:a="http://schemas.openxmlformats.org/drawingml/2006/main" noChangeAspect="1"/>
+                  </wp:cNvGraphicFramePr>
+                  <a:graphic xmlns:a="http://schemas.openxmlformats.org/drawingml/2006/main">
+                    <a:graphicData uri="http://schemas.openxmlformats.org/drawingml/2006/picture">
+                      <pic:pic xmlns:pic="http://schemas.openxmlformats.org/drawingml/2006/picture">
+                        <pic:nvPicPr>
+                          <pic:cNvPr id="0" name="Picture 7"/>
+                          <pic:cNvPicPr>
+                            <a:picLocks noChangeAspect="1" noChangeArrowheads="1"/>
+                          </pic:cNvPicPr>
+                        </pic:nvPicPr>
+                        <pic:blipFill>
+                          <a:blip r:embed="rId71" cstate="print">
+                            <a:extLst>
+                              <a:ext uri="{28A0092B-C50C-407E-A947-70E740481C1C}">
+                                <a14:useLocalDpi xmlns:a14="http://schemas.microsoft.com/office/drawing/2010/main" val="0"/>
+                              </a:ext>
+                            </a:extLst>
+                          </a:blip>
+                          <a:srcRect/>
+                          <a:stretch>
+                            <a:fillRect/>
+                          </a:stretch>
+                        </pic:blipFill>
+                        <pic:spPr bwMode="auto">
+                          <a:xfrm>
+                            <a:off x="0" y="0"/>
+                            <a:ext cx="3105150" cy="1788353"/>
+                          </a:xfrm>
+                          <a:prstGeom prst="rect">
+                            <a:avLst/>
+                          </a:prstGeom>
+                          <a:noFill/>
+                          <a:ln>
+                            <a:noFill/>
+                          </a:ln>
                         </pic:spPr>
                       </pic:pic>
                     </a:graphicData>
@@ -4289,9 +4010,29 @@
     <w:p/>
     <w:p>
       <w:r>
-        <w:lastRenderedPageBreak/>
-        <w:t xml:space="preserve">24º passo: </w:t>
-      </w:r>
+        <w:t xml:space="preserve">22º passo: Instalar complementos do </w:t>
+      </w:r>
+      <w:proofErr w:type="spellStart"/>
+      <w:r>
+        <w:t>VSCode</w:t>
+      </w:r>
+      <w:proofErr w:type="spellEnd"/>
+      <w:r>
+        <w:t xml:space="preserve">: </w:t>
+      </w:r>
+      <w:proofErr w:type="spellStart"/>
+      <w:r>
+        <w:t>Chrome</w:t>
+      </w:r>
+      <w:proofErr w:type="spellEnd"/>
+      <w:r>
+        <w:t xml:space="preserve"> </w:t>
+      </w:r>
+      <w:proofErr w:type="spellStart"/>
+      <w:r>
+        <w:t>Debugger</w:t>
+      </w:r>
+      <w:proofErr w:type="spellEnd"/>
     </w:p>
     <w:tbl>
       <w:tblPr>
@@ -4311,12 +4052,240 @@
             <w:pPr>
               <w:jc w:val="center"/>
             </w:pPr>
+            <w:r>
+              <w:rPr>
+                <w:noProof/>
+                <w:lang w:eastAsia="pt-BR"/>
+              </w:rPr>
+              <w:drawing>
+                <wp:inline distT="0" distB="0" distL="0" distR="0" wp14:anchorId="6AEB2948" wp14:editId="5A9BA697">
+                  <wp:extent cx="3105150" cy="690528"/>
+                  <wp:effectExtent l="0" t="0" r="0" b="0"/>
+                  <wp:docPr id="18" name="Imagem 18"/>
+                  <wp:cNvGraphicFramePr>
+                    <a:graphicFrameLocks xmlns:a="http://schemas.openxmlformats.org/drawingml/2006/main" noChangeAspect="1"/>
+                  </wp:cNvGraphicFramePr>
+                  <a:graphic xmlns:a="http://schemas.openxmlformats.org/drawingml/2006/main">
+                    <a:graphicData uri="http://schemas.openxmlformats.org/drawingml/2006/picture">
+                      <pic:pic xmlns:pic="http://schemas.openxmlformats.org/drawingml/2006/picture">
+                        <pic:nvPicPr>
+                          <pic:cNvPr id="0" name="Picture 4"/>
+                          <pic:cNvPicPr>
+                            <a:picLocks noChangeAspect="1" noChangeArrowheads="1"/>
+                          </pic:cNvPicPr>
+                        </pic:nvPicPr>
+                        <pic:blipFill>
+                          <a:blip r:embed="rId72" cstate="print">
+                            <a:extLst>
+                              <a:ext uri="{28A0092B-C50C-407E-A947-70E740481C1C}">
+                                <a14:useLocalDpi xmlns:a14="http://schemas.microsoft.com/office/drawing/2010/main" val="0"/>
+                              </a:ext>
+                            </a:extLst>
+                          </a:blip>
+                          <a:srcRect/>
+                          <a:stretch>
+                            <a:fillRect/>
+                          </a:stretch>
+                        </pic:blipFill>
+                        <pic:spPr bwMode="auto">
+                          <a:xfrm>
+                            <a:off x="0" y="0"/>
+                            <a:ext cx="3105150" cy="690528"/>
+                          </a:xfrm>
+                          <a:prstGeom prst="rect">
+                            <a:avLst/>
+                          </a:prstGeom>
+                          <a:noFill/>
+                          <a:ln>
+                            <a:noFill/>
+                          </a:ln>
+                        </pic:spPr>
+                      </pic:pic>
+                    </a:graphicData>
+                  </a:graphic>
+                </wp:inline>
+              </w:drawing>
+            </w:r>
           </w:p>
         </w:tc>
       </w:tr>
     </w:tbl>
     <w:p/>
+    <w:p>
+      <w:r>
+        <w:t xml:space="preserve">23º passo: Instalar </w:t>
+      </w:r>
+      <w:proofErr w:type="spellStart"/>
+      <w:r>
+        <w:t>Yarn</w:t>
+      </w:r>
+      <w:proofErr w:type="spellEnd"/>
+      <w:r>
+        <w:t xml:space="preserve"> e aplicar no Projeto de </w:t>
+      </w:r>
+      <w:proofErr w:type="spellStart"/>
+      <w:r>
+        <w:t>Frontend</w:t>
+      </w:r>
+      <w:proofErr w:type="spellEnd"/>
+    </w:p>
+    <w:tbl>
+      <w:tblPr>
+        <w:tblStyle w:val="Tabelacomgrade"/>
+        <w:tblW w:w="0" w:type="auto"/>
+        <w:tblLook w:val="04A0" w:firstRow="1" w:lastRow="0" w:firstColumn="1" w:lastColumn="0" w:noHBand="0" w:noVBand="1"/>
+      </w:tblPr>
+      <w:tblGrid>
+        <w:gridCol w:w="5303"/>
+        <w:gridCol w:w="5303"/>
+      </w:tblGrid>
+      <w:tr>
+        <w:tc>
+          <w:tcPr>
+            <w:tcW w:w="5303" w:type="dxa"/>
+          </w:tcPr>
+          <w:p>
+            <w:pPr>
+              <w:jc w:val="center"/>
+            </w:pPr>
+            <w:r>
+              <w:rPr>
+                <w:noProof/>
+                <w:lang w:eastAsia="pt-BR"/>
+              </w:rPr>
+              <w:drawing>
+                <wp:inline distT="0" distB="0" distL="0" distR="0" wp14:anchorId="4F94EA76" wp14:editId="1EF39B91">
+                  <wp:extent cx="3094440" cy="1924050"/>
+                  <wp:effectExtent l="0" t="0" r="0" b="0"/>
+                  <wp:docPr id="38" name="Imagem 38"/>
+                  <wp:cNvGraphicFramePr>
+                    <a:graphicFrameLocks xmlns:a="http://schemas.openxmlformats.org/drawingml/2006/main" noChangeAspect="1"/>
+                  </wp:cNvGraphicFramePr>
+                  <a:graphic xmlns:a="http://schemas.openxmlformats.org/drawingml/2006/main">
+                    <a:graphicData uri="http://schemas.openxmlformats.org/drawingml/2006/picture">
+                      <pic:pic xmlns:pic="http://schemas.openxmlformats.org/drawingml/2006/picture">
+                        <pic:nvPicPr>
+                          <pic:cNvPr id="0" name="Picture 4"/>
+                          <pic:cNvPicPr>
+                            <a:picLocks noChangeAspect="1" noChangeArrowheads="1"/>
+                          </pic:cNvPicPr>
+                        </pic:nvPicPr>
+                        <pic:blipFill>
+                          <a:blip r:embed="rId73" cstate="print">
+                            <a:extLst>
+                              <a:ext uri="{28A0092B-C50C-407E-A947-70E740481C1C}">
+                                <a14:useLocalDpi xmlns:a14="http://schemas.microsoft.com/office/drawing/2010/main" val="0"/>
+                              </a:ext>
+                            </a:extLst>
+                          </a:blip>
+                          <a:srcRect/>
+                          <a:stretch>
+                            <a:fillRect/>
+                          </a:stretch>
+                        </pic:blipFill>
+                        <pic:spPr bwMode="auto">
+                          <a:xfrm>
+                            <a:off x="0" y="0"/>
+                            <a:ext cx="3094440" cy="1924050"/>
+                          </a:xfrm>
+                          <a:prstGeom prst="rect">
+                            <a:avLst/>
+                          </a:prstGeom>
+                          <a:noFill/>
+                          <a:ln>
+                            <a:noFill/>
+                          </a:ln>
+                        </pic:spPr>
+                      </pic:pic>
+                    </a:graphicData>
+                  </a:graphic>
+                </wp:inline>
+              </w:drawing>
+            </w:r>
+          </w:p>
+        </w:tc>
+        <w:tc>
+          <w:tcPr>
+            <w:tcW w:w="5303" w:type="dxa"/>
+          </w:tcPr>
+          <w:p>
+            <w:pPr>
+              <w:jc w:val="center"/>
+            </w:pPr>
+            <w:r>
+              <w:rPr>
+                <w:noProof/>
+                <w:lang w:eastAsia="pt-BR"/>
+              </w:rPr>
+              <w:drawing>
+                <wp:inline distT="0" distB="0" distL="0" distR="0" wp14:anchorId="75D2A3C5" wp14:editId="2CE1A5D8">
+                  <wp:extent cx="3105150" cy="1568737"/>
+                  <wp:effectExtent l="0" t="0" r="0" b="0"/>
+                  <wp:docPr id="43" name="Imagem 43"/>
+                  <wp:cNvGraphicFramePr>
+                    <a:graphicFrameLocks xmlns:a="http://schemas.openxmlformats.org/drawingml/2006/main" noChangeAspect="1"/>
+                  </wp:cNvGraphicFramePr>
+                  <a:graphic xmlns:a="http://schemas.openxmlformats.org/drawingml/2006/main">
+                    <a:graphicData uri="http://schemas.openxmlformats.org/drawingml/2006/picture">
+                      <pic:pic xmlns:pic="http://schemas.openxmlformats.org/drawingml/2006/picture">
+                        <pic:nvPicPr>
+                          <pic:cNvPr id="0" name=""/>
+                          <pic:cNvPicPr/>
+                        </pic:nvPicPr>
+                        <pic:blipFill>
+                          <a:blip r:embed="rId74"/>
+                          <a:stretch>
+                            <a:fillRect/>
+                          </a:stretch>
+                        </pic:blipFill>
+                        <pic:spPr>
+                          <a:xfrm>
+                            <a:off x="0" y="0"/>
+                            <a:ext cx="3106204" cy="1569270"/>
+                          </a:xfrm>
+                          <a:prstGeom prst="rect">
+                            <a:avLst/>
+                          </a:prstGeom>
+                        </pic:spPr>
+                      </pic:pic>
+                    </a:graphicData>
+                  </a:graphic>
+                </wp:inline>
+              </w:drawing>
+            </w:r>
+          </w:p>
+        </w:tc>
+      </w:tr>
+    </w:tbl>
     <w:p/>
+    <w:p>
+      <w:r>
+        <w:lastRenderedPageBreak/>
+        <w:t xml:space="preserve">24º passo: </w:t>
+      </w:r>
+    </w:p>
+    <w:tbl>
+      <w:tblPr>
+        <w:tblStyle w:val="Tabelacomgrade"/>
+        <w:tblW w:w="0" w:type="auto"/>
+        <w:tblLook w:val="04A0" w:firstRow="1" w:lastRow="0" w:firstColumn="1" w:lastColumn="0" w:noHBand="0" w:noVBand="1"/>
+      </w:tblPr>
+      <w:tblGrid>
+        <w:gridCol w:w="10606"/>
+      </w:tblGrid>
+      <w:tr>
+        <w:tc>
+          <w:tcPr>
+            <w:tcW w:w="10606" w:type="dxa"/>
+          </w:tcPr>
+          <w:p>
+            <w:pPr>
+              <w:jc w:val="center"/>
+            </w:pPr>
+          </w:p>
+        </w:tc>
+      </w:tr>
+    </w:tbl>
     <w:p/>
     <w:p>
       <w:r>
@@ -4325,10 +4294,10 @@
           <w:lang w:eastAsia="pt-BR"/>
         </w:rPr>
         <w:drawing>
-          <wp:inline distT="0" distB="0" distL="0" distR="0" wp14:anchorId="6AA2310F" wp14:editId="36051506">
-            <wp:extent cx="5612130" cy="3919855"/>
-            <wp:effectExtent l="0" t="0" r="7620" b="4445"/>
-            <wp:docPr id="48" name="Imagem 48"/>
+          <wp:inline distT="0" distB="0" distL="0" distR="0" wp14:anchorId="5FC6180B" wp14:editId="4D95592D">
+            <wp:extent cx="5391150" cy="4133850"/>
+            <wp:effectExtent l="0" t="0" r="0" b="0"/>
+            <wp:docPr id="32" name="Imagem 32"/>
             <wp:cNvGraphicFramePr>
               <a:graphicFrameLocks xmlns:a="http://schemas.openxmlformats.org/drawingml/2006/main" noChangeAspect="1"/>
             </wp:cNvGraphicFramePr>
@@ -4348,7 +4317,7 @@
                   <pic:spPr>
                     <a:xfrm>
                       <a:off x="0" y="0"/>
-                      <a:ext cx="5612130" cy="3919855"/>
+                      <a:ext cx="5391150" cy="4133850"/>
                     </a:xfrm>
                     <a:prstGeom prst="rect">
                       <a:avLst/>
@@ -4360,51 +4329,12 @@
           </wp:inline>
         </w:drawing>
       </w:r>
-    </w:p>
-    <w:p>
-      <w:r>
-        <w:rPr>
-          <w:noProof/>
-          <w:lang w:eastAsia="pt-BR"/>
-        </w:rPr>
-        <w:drawing>
-          <wp:inline distT="0" distB="0" distL="0" distR="0" wp14:anchorId="68754B6D" wp14:editId="76DB7181">
-            <wp:extent cx="5612130" cy="3332480"/>
-            <wp:effectExtent l="0" t="0" r="7620" b="1270"/>
-            <wp:docPr id="41" name="Imagem 41"/>
-            <wp:cNvGraphicFramePr>
-              <a:graphicFrameLocks xmlns:a="http://schemas.openxmlformats.org/drawingml/2006/main" noChangeAspect="1"/>
-            </wp:cNvGraphicFramePr>
-            <a:graphic xmlns:a="http://schemas.openxmlformats.org/drawingml/2006/main">
-              <a:graphicData uri="http://schemas.openxmlformats.org/drawingml/2006/picture">
-                <pic:pic xmlns:pic="http://schemas.openxmlformats.org/drawingml/2006/picture">
-                  <pic:nvPicPr>
-                    <pic:cNvPr id="0" name=""/>
-                    <pic:cNvPicPr/>
-                  </pic:nvPicPr>
-                  <pic:blipFill>
-                    <a:blip r:embed="rId76"/>
-                    <a:stretch>
-                      <a:fillRect/>
-                    </a:stretch>
-                  </pic:blipFill>
-                  <pic:spPr>
-                    <a:xfrm>
-                      <a:off x="0" y="0"/>
-                      <a:ext cx="5612130" cy="3332480"/>
-                    </a:xfrm>
-                    <a:prstGeom prst="rect">
-                      <a:avLst/>
-                    </a:prstGeom>
-                  </pic:spPr>
-                </pic:pic>
-              </a:graphicData>
-            </a:graphic>
-          </wp:inline>
-        </w:drawing>
-      </w:r>
       <w:bookmarkStart w:id="0" w:name="_GoBack"/>
       <w:bookmarkEnd w:id="0"/>
+    </w:p>
+    <w:p/>
+    <w:p/>
+    <w:p>
       <w:r>
         <w:br w:type="page"/>
       </w:r>

</xml_diff>